<commit_message>
nilesh yadav resume edit
</commit_message>
<xml_diff>
--- a/N.docx
+++ b/N.docx
@@ -27,25 +27,34 @@
         <w:rPr>
           <w:rFonts w:ascii="Trebuchet MS"/>
           <w:b/>
+          <w:sz w:val="20"/>
+          <w:szCs w:val="20"/>
+        </w:rPr>
+        <w:tab/>
+      </w:r>
+      <w:r>
+        <w:rPr>
+          <w:rFonts w:ascii="Trebuchet MS"/>
+          <w:b/>
+          <w:sz w:val="20"/>
+          <w:szCs w:val="20"/>
+        </w:rPr>
+        <w:tab/>
+      </w:r>
+      <w:r>
+        <w:rPr>
+          <w:rFonts w:ascii="Trebuchet MS"/>
+          <w:b/>
           <w:sz w:val="49"/>
         </w:rPr>
-        <w:tab/>
-      </w:r>
-      <w:r>
-        <w:rPr>
-          <w:rFonts w:ascii="Trebuchet MS"/>
-          <w:b/>
-          <w:sz w:val="49"/>
-        </w:rPr>
-        <w:tab/>
-      </w:r>
-      <w:r>
-        <w:rPr>
-          <w:rFonts w:ascii="Trebuchet MS"/>
-          <w:b/>
-          <w:sz w:val="49"/>
-        </w:rPr>
         <w:t xml:space="preserve">   </w:t>
+      </w:r>
+      <w:r>
+        <w:rPr>
+          <w:spacing w:val="-6"/>
+          <w:sz w:val="20"/>
+        </w:rPr>
+        <w:t xml:space="preserve"> </w:t>
       </w:r>
       <w:r>
         <w:rPr>
@@ -75,9 +84,11 @@
       </w:hyperlink>
       <w:r>
         <w:rPr>
+          <w:rStyle w:val="Hyperlink"/>
           <w:color w:val="000000" w:themeColor="text1"/>
           <w:spacing w:val="-6"/>
           <w:sz w:val="20"/>
+          <w:u w:val="none"/>
         </w:rPr>
         <w:t xml:space="preserve"> </w:t>
       </w:r>
@@ -96,13 +107,30 @@
           <w:u w:val="single"/>
         </w:rPr>
       </w:pPr>
+      <w:hyperlink r:id="rId8" w:history="1">
+        <w:r>
+          <w:rPr>
+            <w:rStyle w:val="Hyperlink"/>
+            <w:rFonts w:ascii="Trebuchet MS"/>
+            <w:bCs/>
+          </w:rPr>
+          <w:t>LinkedIn</w:t>
+        </w:r>
+      </w:hyperlink>
+      <w:r>
+        <w:rPr>
+          <w:rFonts w:ascii="Trebuchet MS"/>
+          <w:b/>
+        </w:rPr>
+        <w:t xml:space="preserve"> </w:t>
+      </w:r>
       <w:r>
         <w:rPr>
           <w:rFonts w:ascii="Trebuchet MS"/>
           <w:b/>
           <w:sz w:val="49"/>
         </w:rPr>
-        <w:t xml:space="preserve">                        </w:t>
+        <w:t xml:space="preserve">                       </w:t>
       </w:r>
       <w:r>
         <w:rPr>
@@ -130,14 +158,7 @@
           <w:w w:val="95"/>
           <w:sz w:val="20"/>
         </w:rPr>
-        <w:t xml:space="preserve">                            </w:t>
-      </w:r>
-      <w:r>
-        <w:rPr>
-          <w:w w:val="95"/>
-          <w:sz w:val="20"/>
-        </w:rPr>
-        <w:t xml:space="preserve">   </w:t>
+        <w:t xml:space="preserve">                  </w:t>
       </w:r>
       <w:r>
         <w:rPr>
@@ -1216,23 +1237,7 @@
           <w:sz w:val="18"/>
           <w:szCs w:val="18"/>
         </w:rPr>
-        <w:t xml:space="preserve">It’s Spring Boot project for managing </w:t>
-      </w:r>
-      <w:r>
-        <w:rPr>
-          <w:rFonts w:ascii="Tahoma" w:hAnsi="Tahoma" w:cs="Tahoma"/>
-          <w:sz w:val="18"/>
-          <w:szCs w:val="18"/>
-        </w:rPr>
-        <w:t>employees. The</w:t>
-      </w:r>
-      <w:r>
-        <w:rPr>
-          <w:rFonts w:ascii="Tahoma" w:hAnsi="Tahoma" w:cs="Tahoma"/>
-          <w:sz w:val="18"/>
-          <w:szCs w:val="18"/>
-        </w:rPr>
-        <w:t xml:space="preserve"> project structure might include various endpoints, controllers, services, and other components typical of a RESTful API implementation.</w:t>
+        <w:t>It’s Spring Boot project for managing employees. The project structure might include various endpoints, controllers, services, and other components typical of a RESTful API implementation.</w:t>
       </w:r>
     </w:p>
     <w:p>
@@ -1423,7 +1428,7 @@
           <w:sz w:val="20"/>
           <w:szCs w:val="20"/>
         </w:rPr>
-        <w:t>Bahara</w:t>
+        <w:t>Bahra</w:t>
       </w:r>
       <w:r>
         <w:rPr>
@@ -1431,8 +1436,34 @@
           <w:sz w:val="20"/>
           <w:szCs w:val="20"/>
         </w:rPr>
-        <w:t xml:space="preserve"> Institute of Engineering and Nanotechnology</w:t>
-      </w:r>
+        <w:t xml:space="preserve"> Institute of Engineering and </w:t>
+      </w:r>
+      <w:proofErr w:type="gramStart"/>
+      <w:r>
+        <w:rPr>
+          <w:rFonts w:eastAsiaTheme="minorHAnsi"/>
+          <w:sz w:val="20"/>
+          <w:szCs w:val="20"/>
+        </w:rPr>
+        <w:t>Nano</w:t>
+      </w:r>
+      <w:r>
+        <w:rPr>
+          <w:rFonts w:eastAsiaTheme="minorHAnsi"/>
+          <w:sz w:val="20"/>
+          <w:szCs w:val="20"/>
+        </w:rPr>
+        <w:t>-T</w:t>
+      </w:r>
+      <w:r>
+        <w:rPr>
+          <w:rFonts w:eastAsiaTheme="minorHAnsi"/>
+          <w:sz w:val="20"/>
+          <w:szCs w:val="20"/>
+        </w:rPr>
+        <w:t>echnology</w:t>
+      </w:r>
+      <w:proofErr w:type="gramEnd"/>
       <w:r>
         <w:rPr>
           <w:rFonts w:ascii="Trebuchet MS"/>
@@ -2626,9 +2657,9 @@
           <w:sz w:val="18"/>
         </w:rPr>
         <w:sectPr>
-          <w:footerReference w:type="even" r:id="rId8"/>
-          <w:footerReference w:type="default" r:id="rId9"/>
-          <w:footerReference w:type="first" r:id="rId10"/>
+          <w:footerReference w:type="even" r:id="rId9"/>
+          <w:footerReference w:type="default" r:id="rId10"/>
+          <w:footerReference w:type="first" r:id="rId11"/>
           <w:type w:val="continuous"/>
           <w:pgSz w:w="11910" w:h="16840"/>
           <w:pgMar w:top="480" w:right="600" w:bottom="280" w:left="600" w:header="720" w:footer="720" w:gutter="0"/>
@@ -3900,6 +3931,18 @@
       <w:lang w:val="en-IN" w:eastAsia="en-IN"/>
     </w:rPr>
   </w:style>
+  <w:style w:type="character" w:styleId="FollowedHyperlink">
+    <w:name w:val="FollowedHyperlink"/>
+    <w:basedOn w:val="DefaultParagraphFont"/>
+    <w:uiPriority w:val="99"/>
+    <w:semiHidden/>
+    <w:unhideWhenUsed/>
+    <w:rsid w:val="005F24C3"/>
+    <w:rPr>
+      <w:color w:val="800080" w:themeColor="followedHyperlink"/>
+      <w:u w:val="single"/>
+    </w:rPr>
+  </w:style>
 </w:styles>
 </file>
 

</xml_diff>